<commit_message>
Updating README files for zipped folders.
</commit_message>
<xml_diff>
--- a/EDI_2021/EEMs_pfiles_README.docx
+++ b/EDI_2021/EEMs_pfiles_README.docx
@@ -28,7 +28,7 @@
         <w:spacing w:after="200" w:line="240" w:lineRule="auto"/>
         <w:rPr>
           <w:rFonts w:ascii="Times New Roman" w:eastAsia="Times New Roman" w:hAnsi="Times New Roman" w:cs="Times New Roman"/>
-          <w:sz w:val="24"/>
+          <w:sz w:val="28"/>
           <w:szCs w:val="24"/>
         </w:rPr>
       </w:pPr>
@@ -38,7 +38,7 @@
           <w:b/>
           <w:bCs/>
           <w:color w:val="4F81BD"/>
-          <w:sz w:val="24"/>
+          <w:sz w:val="28"/>
           <w:szCs w:val="24"/>
         </w:rPr>
         <w:t>File Types and Descriptions</w:t>
@@ -368,8 +368,6 @@
             </w:r>
           </w:p>
         </w:tc>
-        <w:bookmarkStart w:id="0" w:name="_GoBack"/>
-        <w:bookmarkEnd w:id="0"/>
       </w:tr>
       <w:tr>
         <w:trPr>
@@ -36641,6 +36639,95 @@
         </w:tc>
       </w:tr>
     </w:tbl>
+    <w:p/>
+    <w:p>
+      <w:pPr>
+        <w:spacing w:after="200" w:line="240" w:lineRule="auto"/>
+        <w:rPr>
+          <w:rFonts w:ascii="Calibri" w:eastAsia="Times New Roman" w:hAnsi="Calibri" w:cs="Calibri"/>
+          <w:b/>
+          <w:bCs/>
+          <w:color w:val="4F81BD"/>
+          <w:sz w:val="28"/>
+          <w:szCs w:val="24"/>
+        </w:rPr>
+      </w:pPr>
+      <w:r>
+        <w:rPr>
+          <w:rFonts w:ascii="Calibri" w:eastAsia="Times New Roman" w:hAnsi="Calibri" w:cs="Calibri"/>
+          <w:b/>
+          <w:bCs/>
+          <w:color w:val="4F81BD"/>
+          <w:sz w:val="28"/>
+          <w:szCs w:val="24"/>
+        </w:rPr>
+        <w:t>Data Table Structure</w:t>
+      </w:r>
+    </w:p>
+    <w:p>
+      <w:pPr>
+        <w:spacing w:after="200" w:line="240" w:lineRule="auto"/>
+        <w:rPr>
+          <w:rFonts w:eastAsia="Times New Roman" w:cstheme="minorHAnsi"/>
+        </w:rPr>
+      </w:pPr>
+      <w:r>
+        <w:rPr>
+          <w:rFonts w:eastAsia="Times New Roman" w:cstheme="minorHAnsi"/>
+        </w:rPr>
+        <w:t>All files starting with ‘p_’</w:t>
+      </w:r>
+    </w:p>
+    <w:p>
+      <w:pPr>
+        <w:spacing w:after="200" w:line="240" w:lineRule="auto"/>
+        <w:rPr>
+          <w:rFonts w:eastAsia="Times New Roman" w:cstheme="minorHAnsi"/>
+        </w:rPr>
+      </w:pPr>
+      <w:r>
+        <w:rPr>
+          <w:rFonts w:eastAsia="Times New Roman" w:cstheme="minorHAnsi"/>
+        </w:rPr>
+        <w:t>Each column (A-AQ) corresponds to Excitation Wavelengths from 240-450 nm every 5 nm (n = 43). Each row (1-151) corresponds to Emission Wavelengths from 300-600 nm every 2 nm (n = 151). Each Excitation, Emission pair</w:t>
+      </w:r>
+      <w:bookmarkStart w:id="0" w:name="_GoBack"/>
+      <w:bookmarkEnd w:id="0"/>
+      <w:r>
+        <w:rPr>
+          <w:rFonts w:eastAsia="Times New Roman" w:cstheme="minorHAnsi"/>
+        </w:rPr>
+        <w:t xml:space="preserve"> contains the CORRECTED fluorescent intensity in Relative Fluorescence Units (RFU). The data is corrected for the instrument excitation and emission corrections, blank corrected using a </w:t>
+      </w:r>
+      <w:proofErr w:type="spellStart"/>
+      <w:r>
+        <w:rPr>
+          <w:rFonts w:eastAsia="Times New Roman" w:cstheme="minorHAnsi"/>
+        </w:rPr>
+        <w:t>Nanopure</w:t>
+      </w:r>
+      <w:proofErr w:type="spellEnd"/>
+      <w:r>
+        <w:rPr>
+          <w:rFonts w:eastAsia="Times New Roman" w:cstheme="minorHAnsi"/>
+        </w:rPr>
+        <w:t xml:space="preserve"> blank collected on the same day as analysis, inner-filtering effects using the absorbance scan collected on the same day of analysis and calibrated against the Raman signal for </w:t>
+      </w:r>
+      <w:proofErr w:type="spellStart"/>
+      <w:r>
+        <w:rPr>
+          <w:rFonts w:eastAsia="Times New Roman" w:cstheme="minorHAnsi"/>
+        </w:rPr>
+        <w:t>Nanopure</w:t>
+      </w:r>
+      <w:proofErr w:type="spellEnd"/>
+      <w:r>
+        <w:rPr>
+          <w:rFonts w:eastAsia="Times New Roman" w:cstheme="minorHAnsi"/>
+        </w:rPr>
+        <w:t xml:space="preserve"> water.</w:t>
+      </w:r>
+    </w:p>
     <w:p/>
     <w:sectPr>
       <w:footerReference w:type="default" r:id="rId6"/>

</xml_diff>